<commit_message>
making course, lab, assignment, quiz and project objects and a see_deliverables method
</commit_message>
<xml_diff>
--- a/Class Info.docx
+++ b/Class Info.docx
@@ -59,7 +59,14 @@
         </w:numPr>
       </w:pPr>
       <w:r>
-        <w:t>Quiz (</w:t>
+        <w:rPr>
+          <w:b/>
+          <w:bCs/>
+        </w:rPr>
+        <w:t>Quiz</w:t>
+      </w:r>
+      <w:r>
+        <w:t xml:space="preserve"> (</w:t>
       </w:r>
       <w:r>
         <w:rPr>
@@ -83,7 +90,14 @@
         </w:numPr>
       </w:pPr>
       <w:r>
-        <w:t>AssignLab (</w:t>
+        <w:rPr>
+          <w:b/>
+          <w:bCs/>
+        </w:rPr>
+        <w:t>AssignLab</w:t>
+      </w:r>
+      <w:r>
+        <w:t xml:space="preserve"> (</w:t>
       </w:r>
       <w:r>
         <w:rPr>
@@ -92,7 +106,7 @@
         <w:t>self, dname, date, status="Incomplete"</w:t>
       </w:r>
       <w:r>
-        <w:t>, assignDate, dur="", durleft="", subloc=""</w:t>
+        <w:t>, dur="", durleft="", subloc=""</w:t>
       </w:r>
       <w:r>
         <w:t>)</w:t>
@@ -107,7 +121,14 @@
         </w:numPr>
       </w:pPr>
       <w:r>
-        <w:t>Project (</w:t>
+        <w:rPr>
+          <w:b/>
+          <w:bCs/>
+        </w:rPr>
+        <w:t>Project</w:t>
+      </w:r>
+      <w:r>
+        <w:t xml:space="preserve"> (</w:t>
       </w:r>
       <w:r>
         <w:rPr>
@@ -143,7 +164,14 @@
         </w:numPr>
       </w:pPr>
       <w:r>
-        <w:t>Course (</w:t>
+        <w:rPr>
+          <w:b/>
+          <w:bCs/>
+        </w:rPr>
+        <w:t>Course</w:t>
+      </w:r>
+      <w:r>
+        <w:t xml:space="preserve"> (</w:t>
       </w:r>
       <w:r>
         <w:t>self, cname, instructor, block, rank</w:t>
@@ -152,10 +180,7 @@
         <w:t>)</w:t>
       </w:r>
       <w:r>
-        <w:t xml:space="preserve"> </w:t>
-      </w:r>
-      <w:r>
-        <w:t>deliverables</w:t>
+        <w:t xml:space="preserve"> deliverables</w:t>
       </w:r>
     </w:p>
     <w:p>
@@ -231,7 +256,14 @@
         </w:numPr>
       </w:pPr>
       <w:r>
-        <w:t>Person (</w:t>
+        <w:rPr>
+          <w:b/>
+          <w:bCs/>
+        </w:rPr>
+        <w:t>Person</w:t>
+      </w:r>
+      <w:r>
+        <w:t xml:space="preserve"> (</w:t>
       </w:r>
       <w:r>
         <w:rPr>
@@ -260,7 +292,14 @@
         </w:numPr>
       </w:pPr>
       <w:r>
-        <w:t>Instructor (</w:t>
+        <w:rPr>
+          <w:b/>
+          <w:bCs/>
+        </w:rPr>
+        <w:t>Instructor</w:t>
+      </w:r>
+      <w:r>
+        <w:t xml:space="preserve"> (</w:t>
       </w:r>
       <w:r>
         <w:rPr>
@@ -284,7 +323,14 @@
         </w:numPr>
       </w:pPr>
       <w:r>
-        <w:t>Student (</w:t>
+        <w:rPr>
+          <w:b/>
+          <w:bCs/>
+        </w:rPr>
+        <w:t>Student</w:t>
+      </w:r>
+      <w:r>
+        <w:t xml:space="preserve"> (</w:t>
       </w:r>
       <w:r>
         <w:rPr>
@@ -302,9 +348,23 @@
     <w:p>
       <w:pPr>
         <w:pStyle w:val="Heading1"/>
-      </w:pPr>
-      <w:r>
+        <w:rPr>
+          <w:color w:val="FF0000"/>
+        </w:rPr>
+      </w:pPr>
+      <w:r>
+        <w:rPr>
+          <w:color w:val="FF0000"/>
+        </w:rPr>
         <w:t>Notes:</w:t>
+      </w:r>
+    </w:p>
+    <w:p>
+      <w:pPr>
+        <w:pStyle w:val="Heading2"/>
+      </w:pPr>
+      <w:r>
+        <w:t>Vimal:</w:t>
       </w:r>
     </w:p>
     <w:p>
@@ -316,7 +376,15 @@
         </w:numPr>
       </w:pPr>
       <w:r>
-        <w:t>Default rank 1?</w:t>
+        <w:t>Create a function to calculate the time left for Project in the time manager module (Time difference)</w:t>
+      </w:r>
+    </w:p>
+    <w:p>
+      <w:pPr>
+        <w:pStyle w:val="Heading2"/>
+      </w:pPr>
+      <w:r>
+        <w:t>Alyssa:</w:t>
       </w:r>
     </w:p>
     <w:p>
@@ -328,10 +396,7 @@
         </w:numPr>
       </w:pPr>
       <w:r>
-        <w:t>Create a function to calculate the time left for Project in the time manager module</w:t>
-      </w:r>
-      <w:r>
-        <w:t xml:space="preserve"> (Time difference)</w:t>
+        <w:t>Default rank 1?</w:t>
       </w:r>
     </w:p>
     <w:p>
@@ -350,6 +415,33 @@
       </w:r>
       <w:r>
         <w:t xml:space="preserve"> of deliverable.</w:t>
+      </w:r>
+    </w:p>
+    <w:p>
+      <w:pPr>
+        <w:pStyle w:val="ListParagraph"/>
+        <w:numPr>
+          <w:ilvl w:val="0"/>
+          <w:numId w:val="5"/>
+        </w:numPr>
+      </w:pPr>
+      <w:r>
+        <w:t>Important to have the same name of the attributes</w:t>
+      </w:r>
+      <w:r>
+        <w:t xml:space="preserve"> so that they can print when I run them in a loop</w:t>
+      </w:r>
+    </w:p>
+    <w:p>
+      <w:pPr>
+        <w:pStyle w:val="ListParagraph"/>
+        <w:numPr>
+          <w:ilvl w:val="0"/>
+          <w:numId w:val="5"/>
+        </w:numPr>
+      </w:pPr>
+      <w:r>
+        <w:t>I changed ‘assignDate’ to ‘date’ to be consistent with attribute names of other classes</w:t>
       </w:r>
     </w:p>
     <w:sectPr>

</xml_diff>